<commit_message>
Updated SRS and StRS documents.
</commit_message>
<xml_diff>
--- a/doc/SRS.docx
+++ b/doc/SRS.docx
@@ -1084,13 +1084,67 @@
       </w:pPr>
       <w:r>
         <w:rPr>
-          <w:sz w:val="22"/>
-          <w:szCs w:val="22"/>
-        </w:rPr>
+          <w:rtl w:val="0"/>
+        </w:rPr>
+      </w:r>
+    </w:p>
+    <w:p>
+      <w:pPr>
+        <w:jc w:val="center"/>
+        <w:rPr>
+          <w:b w:val="1"/>
+          <w:sz w:val="22"/>
+          <w:szCs w:val="22"/>
+        </w:rPr>
+      </w:pPr>
+      <w:r>
+        <w:rPr>
+          <w:b w:val="1"/>
+          <w:sz w:val="22"/>
+          <w:szCs w:val="22"/>
+          <w:rtl w:val="0"/>
+        </w:rPr>
+        <w:t xml:space="preserve">Sequence Diagram</w:t>
+      </w:r>
+    </w:p>
+    <w:p>
+      <w:pPr>
+        <w:rPr>
+          <w:sz w:val="22"/>
+          <w:szCs w:val="22"/>
+        </w:rPr>
+      </w:pPr>
+      <w:r>
+        <w:rPr>
+          <w:rtl w:val="0"/>
+        </w:rPr>
+      </w:r>
+    </w:p>
+    <w:p>
+      <w:pPr>
+        <w:rPr>
+          <w:sz w:val="22"/>
+          <w:szCs w:val="22"/>
+        </w:rPr>
+      </w:pPr>
+      <w:r>
+        <w:rPr>
+          <w:rtl w:val="0"/>
+        </w:rPr>
+      </w:r>
+      <w:r>
         <w:drawing>
-          <wp:inline distB="114300" distT="114300" distL="114300" distR="114300">
-            <wp:extent cx="5731200" cy="4660900"/>
+          <wp:anchor allowOverlap="1" behindDoc="0" distB="114300" distT="114300" distL="114300" distR="114300" hidden="0" layoutInCell="1" locked="0" relativeHeight="0" simplePos="0">
+            <wp:simplePos x="0" y="0"/>
+            <wp:positionH relativeFrom="column">
+              <wp:posOffset>1</wp:posOffset>
+            </wp:positionH>
+            <wp:positionV relativeFrom="paragraph">
+              <wp:posOffset>171450</wp:posOffset>
+            </wp:positionV>
+            <wp:extent cx="6030175" cy="6400800"/>
             <wp:effectExtent b="0" l="0" r="0" t="0"/>
+            <wp:wrapSquare wrapText="bothSides" distB="114300" distT="114300" distL="114300" distR="114300"/>
             <wp:docPr id="2" name="image2.png"/>
             <a:graphic>
               <a:graphicData uri="http://schemas.openxmlformats.org/drawingml/2006/picture">
@@ -1109,7 +1163,7 @@
                   <pic:spPr>
                     <a:xfrm>
                       <a:off x="0" y="0"/>
-                      <a:ext cx="5731200" cy="4660900"/>
+                      <a:ext cx="6030175" cy="6400800"/>
                     </a:xfrm>
                     <a:prstGeom prst="rect"/>
                     <a:ln/>
@@ -1117,32 +1171,101 @@
                 </pic:pic>
               </a:graphicData>
             </a:graphic>
-          </wp:inline>
+          </wp:anchor>
         </w:drawing>
       </w:r>
-      <w:r>
-        <w:rPr>
-          <w:rtl w:val="0"/>
-        </w:rPr>
-      </w:r>
-    </w:p>
-    <w:p>
-      <w:pPr>
-        <w:rPr>
-          <w:sz w:val="22"/>
-          <w:szCs w:val="22"/>
-        </w:rPr>
-      </w:pPr>
-      <w:r>
-        <w:rPr>
-          <w:sz w:val="22"/>
-          <w:szCs w:val="22"/>
-        </w:rPr>
+    </w:p>
+    <w:p>
+      <w:pPr>
+        <w:rPr>
+          <w:sz w:val="22"/>
+          <w:szCs w:val="22"/>
+        </w:rPr>
+      </w:pPr>
+      <w:r>
+        <w:rPr>
+          <w:rtl w:val="0"/>
+        </w:rPr>
+      </w:r>
+    </w:p>
+    <w:p>
+      <w:pPr>
+        <w:rPr>
+          <w:sz w:val="22"/>
+          <w:szCs w:val="22"/>
+        </w:rPr>
+      </w:pPr>
+      <w:r>
+        <w:rPr>
+          <w:rtl w:val="0"/>
+        </w:rPr>
+      </w:r>
+    </w:p>
+    <w:p>
+      <w:pPr>
+        <w:rPr>
+          <w:sz w:val="22"/>
+          <w:szCs w:val="22"/>
+        </w:rPr>
+      </w:pPr>
+      <w:r>
+        <w:rPr>
+          <w:rtl w:val="0"/>
+        </w:rPr>
+      </w:r>
+    </w:p>
+    <w:p>
+      <w:pPr>
+        <w:rPr>
+          <w:sz w:val="22"/>
+          <w:szCs w:val="22"/>
+        </w:rPr>
+      </w:pPr>
+      <w:r>
+        <w:rPr>
+          <w:rtl w:val="0"/>
+        </w:rPr>
+      </w:r>
+    </w:p>
+    <w:p>
+      <w:pPr>
+        <w:rPr>
+          <w:sz w:val="22"/>
+          <w:szCs w:val="22"/>
+        </w:rPr>
+      </w:pPr>
+      <w:r>
+        <w:rPr>
+          <w:rtl w:val="0"/>
+        </w:rPr>
+      </w:r>
+    </w:p>
+    <w:p>
+      <w:pPr>
+        <w:rPr>
+          <w:sz w:val="22"/>
+          <w:szCs w:val="22"/>
+        </w:rPr>
+      </w:pPr>
+      <w:r>
+        <w:rPr>
+          <w:rtl w:val="0"/>
+        </w:rPr>
+      </w:r>
+      <w:r>
         <w:drawing>
-          <wp:inline distB="114300" distT="114300" distL="114300" distR="114300">
-            <wp:extent cx="5731200" cy="5778500"/>
+          <wp:anchor allowOverlap="1" behindDoc="0" distB="114300" distT="114300" distL="114300" distR="114300" hidden="0" layoutInCell="1" locked="0" relativeHeight="0" simplePos="0">
+            <wp:simplePos x="0" y="0"/>
+            <wp:positionH relativeFrom="column">
+              <wp:posOffset>19051</wp:posOffset>
+            </wp:positionH>
+            <wp:positionV relativeFrom="paragraph">
+              <wp:posOffset>114300</wp:posOffset>
+            </wp:positionV>
+            <wp:extent cx="5731200" cy="4038600"/>
             <wp:effectExtent b="0" l="0" r="0" t="0"/>
-            <wp:docPr id="1" name="image1.png"/>
+            <wp:wrapSquare wrapText="bothSides" distB="114300" distT="114300" distL="114300" distR="114300"/>
+            <wp:docPr id="3" name="image1.png"/>
             <a:graphic>
               <a:graphicData uri="http://schemas.openxmlformats.org/drawingml/2006/picture">
                 <pic:pic>
@@ -1160,6 +1283,318 @@
                   <pic:spPr>
                     <a:xfrm>
                       <a:off x="0" y="0"/>
+                      <a:ext cx="5731200" cy="4038600"/>
+                    </a:xfrm>
+                    <a:prstGeom prst="rect"/>
+                    <a:ln/>
+                  </pic:spPr>
+                </pic:pic>
+              </a:graphicData>
+            </a:graphic>
+          </wp:anchor>
+        </w:drawing>
+      </w:r>
+    </w:p>
+    <w:p>
+      <w:pPr>
+        <w:rPr>
+          <w:sz w:val="22"/>
+          <w:szCs w:val="22"/>
+        </w:rPr>
+      </w:pPr>
+      <w:r>
+        <w:rPr>
+          <w:rtl w:val="0"/>
+        </w:rPr>
+      </w:r>
+    </w:p>
+    <w:p>
+      <w:pPr>
+        <w:rPr>
+          <w:sz w:val="22"/>
+          <w:szCs w:val="22"/>
+        </w:rPr>
+      </w:pPr>
+      <w:r>
+        <w:rPr>
+          <w:rtl w:val="0"/>
+        </w:rPr>
+      </w:r>
+    </w:p>
+    <w:p>
+      <w:pPr>
+        <w:rPr>
+          <w:sz w:val="22"/>
+          <w:szCs w:val="22"/>
+        </w:rPr>
+      </w:pPr>
+      <w:r>
+        <w:rPr>
+          <w:rtl w:val="0"/>
+        </w:rPr>
+      </w:r>
+    </w:p>
+    <w:p>
+      <w:pPr>
+        <w:rPr>
+          <w:sz w:val="22"/>
+          <w:szCs w:val="22"/>
+        </w:rPr>
+      </w:pPr>
+      <w:r>
+        <w:rPr>
+          <w:rtl w:val="0"/>
+        </w:rPr>
+      </w:r>
+    </w:p>
+    <w:p>
+      <w:pPr>
+        <w:rPr>
+          <w:sz w:val="22"/>
+          <w:szCs w:val="22"/>
+        </w:rPr>
+      </w:pPr>
+      <w:r>
+        <w:rPr>
+          <w:rtl w:val="0"/>
+        </w:rPr>
+      </w:r>
+    </w:p>
+    <w:p>
+      <w:pPr>
+        <w:rPr>
+          <w:sz w:val="22"/>
+          <w:szCs w:val="22"/>
+        </w:rPr>
+      </w:pPr>
+      <w:r>
+        <w:rPr>
+          <w:rtl w:val="0"/>
+        </w:rPr>
+      </w:r>
+    </w:p>
+    <w:p>
+      <w:pPr>
+        <w:rPr>
+          <w:sz w:val="22"/>
+          <w:szCs w:val="22"/>
+        </w:rPr>
+      </w:pPr>
+      <w:r>
+        <w:rPr>
+          <w:rtl w:val="0"/>
+        </w:rPr>
+      </w:r>
+    </w:p>
+    <w:p>
+      <w:pPr>
+        <w:rPr>
+          <w:sz w:val="22"/>
+          <w:szCs w:val="22"/>
+        </w:rPr>
+      </w:pPr>
+      <w:r>
+        <w:rPr>
+          <w:rtl w:val="0"/>
+        </w:rPr>
+      </w:r>
+    </w:p>
+    <w:p>
+      <w:pPr>
+        <w:rPr>
+          <w:sz w:val="22"/>
+          <w:szCs w:val="22"/>
+        </w:rPr>
+      </w:pPr>
+      <w:r>
+        <w:rPr>
+          <w:rtl w:val="0"/>
+        </w:rPr>
+      </w:r>
+    </w:p>
+    <w:p>
+      <w:pPr>
+        <w:rPr>
+          <w:sz w:val="22"/>
+          <w:szCs w:val="22"/>
+        </w:rPr>
+      </w:pPr>
+      <w:r>
+        <w:rPr>
+          <w:rtl w:val="0"/>
+        </w:rPr>
+      </w:r>
+    </w:p>
+    <w:p>
+      <w:pPr>
+        <w:rPr>
+          <w:sz w:val="22"/>
+          <w:szCs w:val="22"/>
+        </w:rPr>
+      </w:pPr>
+      <w:r>
+        <w:rPr>
+          <w:rtl w:val="0"/>
+        </w:rPr>
+      </w:r>
+    </w:p>
+    <w:p>
+      <w:pPr>
+        <w:rPr>
+          <w:sz w:val="22"/>
+          <w:szCs w:val="22"/>
+        </w:rPr>
+      </w:pPr>
+      <w:r>
+        <w:rPr>
+          <w:rtl w:val="0"/>
+        </w:rPr>
+      </w:r>
+    </w:p>
+    <w:p>
+      <w:pPr>
+        <w:rPr>
+          <w:sz w:val="22"/>
+          <w:szCs w:val="22"/>
+        </w:rPr>
+      </w:pPr>
+      <w:r>
+        <w:rPr>
+          <w:rtl w:val="0"/>
+        </w:rPr>
+      </w:r>
+    </w:p>
+    <w:p>
+      <w:pPr>
+        <w:rPr>
+          <w:sz w:val="22"/>
+          <w:szCs w:val="22"/>
+        </w:rPr>
+      </w:pPr>
+      <w:r>
+        <w:rPr>
+          <w:rtl w:val="0"/>
+        </w:rPr>
+      </w:r>
+    </w:p>
+    <w:p>
+      <w:pPr>
+        <w:rPr>
+          <w:sz w:val="22"/>
+          <w:szCs w:val="22"/>
+        </w:rPr>
+      </w:pPr>
+      <w:r>
+        <w:rPr>
+          <w:rtl w:val="0"/>
+        </w:rPr>
+      </w:r>
+    </w:p>
+    <w:p>
+      <w:pPr>
+        <w:rPr>
+          <w:sz w:val="22"/>
+          <w:szCs w:val="22"/>
+        </w:rPr>
+      </w:pPr>
+      <w:r>
+        <w:rPr>
+          <w:rtl w:val="0"/>
+        </w:rPr>
+      </w:r>
+    </w:p>
+    <w:p>
+      <w:pPr>
+        <w:rPr>
+          <w:sz w:val="22"/>
+          <w:szCs w:val="22"/>
+        </w:rPr>
+      </w:pPr>
+      <w:r>
+        <w:rPr>
+          <w:rtl w:val="0"/>
+        </w:rPr>
+      </w:r>
+    </w:p>
+    <w:p>
+      <w:pPr>
+        <w:jc w:val="center"/>
+        <w:rPr>
+          <w:sz w:val="22"/>
+          <w:szCs w:val="22"/>
+        </w:rPr>
+      </w:pPr>
+      <w:r>
+        <w:rPr>
+          <w:b w:val="1"/>
+          <w:sz w:val="22"/>
+          <w:szCs w:val="22"/>
+          <w:rtl w:val="0"/>
+        </w:rPr>
+        <w:t xml:space="preserve">Activity Diagram</w:t>
+      </w:r>
+      <w:r>
+        <w:rPr>
+          <w:rtl w:val="0"/>
+        </w:rPr>
+      </w:r>
+    </w:p>
+    <w:p>
+      <w:pPr>
+        <w:rPr>
+          <w:sz w:val="22"/>
+          <w:szCs w:val="22"/>
+        </w:rPr>
+      </w:pPr>
+      <w:r>
+        <w:rPr>
+          <w:rtl w:val="0"/>
+        </w:rPr>
+      </w:r>
+    </w:p>
+    <w:p>
+      <w:pPr>
+        <w:rPr>
+          <w:sz w:val="22"/>
+          <w:szCs w:val="22"/>
+        </w:rPr>
+      </w:pPr>
+      <w:r>
+        <w:rPr>
+          <w:rtl w:val="0"/>
+        </w:rPr>
+      </w:r>
+      <w:r>
+        <w:drawing>
+          <wp:anchor allowOverlap="1" behindDoc="0" distB="114300" distT="114300" distL="114300" distR="114300" hidden="0" layoutInCell="1" locked="0" relativeHeight="0" simplePos="0">
+            <wp:simplePos x="0" y="0"/>
+            <wp:positionH relativeFrom="column">
+              <wp:posOffset>-1424</wp:posOffset>
+            </wp:positionH>
+            <wp:positionV relativeFrom="paragraph">
+              <wp:posOffset>333375</wp:posOffset>
+            </wp:positionV>
+            <wp:extent cx="5731200" cy="5778500"/>
+            <wp:effectExtent b="0" l="0" r="0" t="0"/>
+            <wp:wrapSquare wrapText="bothSides" distB="114300" distT="114300" distL="114300" distR="114300"/>
+            <wp:docPr id="1" name="image3.png"/>
+            <a:graphic>
+              <a:graphicData uri="http://schemas.openxmlformats.org/drawingml/2006/picture">
+                <pic:pic>
+                  <pic:nvPicPr>
+                    <pic:cNvPr id="0" name="image3.png"/>
+                    <pic:cNvPicPr preferRelativeResize="0"/>
+                  </pic:nvPicPr>
+                  <pic:blipFill>
+                    <a:blip r:embed="rId8"/>
+                    <a:srcRect b="0" l="0" r="0" t="0"/>
+                    <a:stretch>
+                      <a:fillRect/>
+                    </a:stretch>
+                  </pic:blipFill>
+                  <pic:spPr>
+                    <a:xfrm>
+                      <a:off x="0" y="0"/>
                       <a:ext cx="5731200" cy="5778500"/>
                     </a:xfrm>
                     <a:prstGeom prst="rect"/>
@@ -1168,9 +1603,75 @@
                 </pic:pic>
               </a:graphicData>
             </a:graphic>
-          </wp:inline>
+          </wp:anchor>
         </w:drawing>
       </w:r>
+    </w:p>
+    <w:p>
+      <w:pPr>
+        <w:pStyle w:val="Heading4"/>
+        <w:rPr/>
+      </w:pPr>
+      <w:r>
+        <w:rPr>
+          <w:rtl w:val="0"/>
+        </w:rPr>
+      </w:r>
+    </w:p>
+    <w:p>
+      <w:pPr>
+        <w:rPr/>
+      </w:pPr>
+      <w:r>
+        <w:rPr>
+          <w:rtl w:val="0"/>
+        </w:rPr>
+      </w:r>
+    </w:p>
+    <w:p>
+      <w:pPr>
+        <w:rPr/>
+      </w:pPr>
+      <w:r>
+        <w:rPr>
+          <w:rtl w:val="0"/>
+        </w:rPr>
+      </w:r>
+    </w:p>
+    <w:p>
+      <w:pPr>
+        <w:rPr/>
+      </w:pPr>
+      <w:r>
+        <w:rPr>
+          <w:rtl w:val="0"/>
+        </w:rPr>
+      </w:r>
+    </w:p>
+    <w:p>
+      <w:pPr>
+        <w:rPr/>
+      </w:pPr>
+      <w:r>
+        <w:rPr>
+          <w:rtl w:val="0"/>
+        </w:rPr>
+      </w:r>
+    </w:p>
+    <w:p>
+      <w:pPr>
+        <w:rPr/>
+      </w:pPr>
+      <w:r>
+        <w:rPr>
+          <w:rtl w:val="0"/>
+        </w:rPr>
+      </w:r>
+    </w:p>
+    <w:p>
+      <w:pPr>
+        <w:rPr/>
+      </w:pPr>
       <w:r>
         <w:rPr>
           <w:rtl w:val="0"/>
@@ -1242,20 +1743,7 @@
     </w:p>
     <w:p>
       <w:pPr>
-        <w:rPr>
-          <w:sz w:val="22"/>
-          <w:szCs w:val="22"/>
-        </w:rPr>
-      </w:pPr>
-      <w:r>
-        <w:rPr>
-          <w:rtl w:val="0"/>
-        </w:rPr>
-      </w:r>
-    </w:p>
-    <w:p>
-      <w:pPr>
-        <w:ind w:left="720" w:firstLine="0"/>
+        <w:ind w:left="0" w:firstLine="0"/>
         <w:rPr/>
       </w:pPr>
       <w:r>
@@ -1419,14 +1907,12 @@
         <w:spacing w:after="0" w:afterAutospacing="0"/>
         <w:ind w:left="720" w:hanging="360"/>
         <w:rPr>
-          <w:color w:val="f6b26b"/>
-          <w:sz w:val="22"/>
-          <w:szCs w:val="22"/>
-        </w:rPr>
-      </w:pPr>
-      <w:r>
-        <w:rPr>
-          <w:color w:val="f6b26b"/>
+          <w:sz w:val="22"/>
+          <w:szCs w:val="22"/>
+        </w:rPr>
+      </w:pPr>
+      <w:r>
+        <w:rPr>
           <w:sz w:val="22"/>
           <w:szCs w:val="22"/>
           <w:rtl w:val="0"/>
@@ -1435,7 +1921,6 @@
       </w:r>
       <w:r>
         <w:rPr>
-          <w:color w:val="f6b26b"/>
           <w:sz w:val="22"/>
           <w:szCs w:val="22"/>
           <w:rtl w:val="0"/>
@@ -1444,7 +1929,6 @@
       </w:r>
       <w:r>
         <w:rPr>
-          <w:color w:val="f6b26b"/>
           <w:sz w:val="22"/>
           <w:szCs w:val="22"/>
           <w:rtl w:val="0"/>
@@ -1453,7 +1937,6 @@
       </w:r>
       <w:r>
         <w:rPr>
-          <w:color w:val="f6b26b"/>
           <w:sz w:val="22"/>
           <w:szCs w:val="22"/>
           <w:rtl w:val="0"/>
@@ -1462,60 +1945,11 @@
       </w:r>
       <w:r>
         <w:rPr>
-          <w:color w:val="f6b26b"/>
           <w:sz w:val="22"/>
           <w:szCs w:val="22"/>
           <w:rtl w:val="0"/>
         </w:rPr>
         <w:t xml:space="preserve"> τον ίδιο ή settlements που τον αφορούν)</w:t>
-      </w:r>
-    </w:p>
-    <w:p>
-      <w:pPr>
-        <w:numPr>
-          <w:ilvl w:val="0"/>
-          <w:numId w:val="9"/>
-        </w:numPr>
-        <w:spacing w:after="0" w:afterAutospacing="0" w:before="0" w:beforeAutospacing="0"/>
-        <w:ind w:left="720" w:hanging="360"/>
-        <w:rPr>
-          <w:color w:val="f6b26b"/>
-          <w:sz w:val="22"/>
-          <w:szCs w:val="22"/>
-        </w:rPr>
-      </w:pPr>
-      <w:r>
-        <w:rPr>
-          <w:color w:val="f6b26b"/>
-          <w:sz w:val="22"/>
-          <w:szCs w:val="22"/>
-          <w:rtl w:val="0"/>
-        </w:rPr>
-        <w:t xml:space="preserve">Το Υπουργείο Μεταφορών θα έχει πρόσβαση σε στατιστικά δεδομένα όπως passes από κάποιο σταθμό αλλά δεν θα έχει πρόσβαση στα προσωπικά δεδομένα των οχημάτων που πέρασαν από εκεί όπως tag ids ή σε συγκεκριμένες χρεώσεις που έχουν γίνει.</w:t>
-      </w:r>
-    </w:p>
-    <w:p>
-      <w:pPr>
-        <w:numPr>
-          <w:ilvl w:val="0"/>
-          <w:numId w:val="9"/>
-        </w:numPr>
-        <w:spacing w:after="0" w:afterAutospacing="0" w:before="0" w:beforeAutospacing="0"/>
-        <w:ind w:left="720" w:hanging="360"/>
-        <w:rPr>
-          <w:color w:val="f6b26b"/>
-          <w:sz w:val="22"/>
-          <w:szCs w:val="22"/>
-        </w:rPr>
-      </w:pPr>
-      <w:r>
-        <w:rPr>
-          <w:color w:val="f6b26b"/>
-          <w:sz w:val="22"/>
-          <w:szCs w:val="22"/>
-          <w:rtl w:val="0"/>
-        </w:rPr>
-        <w:t xml:space="preserve">Το Υπουργείο Μεταφορών δεν θα έχει πρόσβαση σε οικονομικά στοιχεία που αφορούν τους διαχειριστές των οδών όπως σύνολο εσόδων από διελεύσεις ή settlements μεταξύ των διαχειριστών των οδών.</w:t>
       </w:r>
     </w:p>
     <w:p>
@@ -1928,8 +2362,8 @@
       </w:r>
     </w:p>
     <w:sectPr>
-      <w:headerReference r:id="rId8" w:type="default"/>
-      <w:footerReference r:id="rId9" w:type="default"/>
+      <w:headerReference r:id="rId9" w:type="default"/>
+      <w:footerReference r:id="rId10" w:type="default"/>
       <w:pgSz w:h="16838" w:w="11906" w:orient="portrait"/>
       <w:pgMar w:bottom="1440" w:top="1440" w:left="1440" w:right="1440" w:header="708" w:footer="708"/>
       <w:pgNumType w:start="1"/>

</xml_diff>